<commit_message>
JESÚS Y GEMA: Informe Seller añadido, cambios html mejorando cosas y comentaraios añadidos
</commit_message>
<xml_diff>
--- a/users/informes_plantlla/demo.docx
+++ b/users/informes_plantlla/demo.docx
@@ -93,7 +93,7 @@
         <w:pStyle w:val="ListBullet"/>
       </w:pPr>
       <w:r>
-        <w:t>Ingresos: 1562.3000000000004 €</w:t>
+        <w:t>Ingresos: 884.2100000000003 €</w:t>
       </w:r>
     </w:p>
     <w:p>
@@ -101,7 +101,7 @@
         <w:pStyle w:val="ListBullet"/>
       </w:pPr>
       <w:r>
-        <w:t>Ventas: 51 unidades</w:t>
+        <w:t>Ventas: 36 unidades</w:t>
       </w:r>
     </w:p>
     <w:p>
@@ -116,7 +116,7 @@
       <w:r>
         <w:drawing>
           <wp:inline xmlns:a="http://schemas.openxmlformats.org/drawingml/2006/main" xmlns:pic="http://schemas.openxmlformats.org/drawingml/2006/picture">
-            <wp:extent cx="4114800" cy="5183819"/>
+            <wp:extent cx="4114800" cy="5621563"/>
             <wp:docPr id="2" name="Picture 2"/>
             <wp:cNvGraphicFramePr>
               <a:graphicFrameLocks noChangeAspect="1"/>
@@ -137,7 +137,7 @@
                   <pic:spPr>
                     <a:xfrm>
                       <a:off x="0" y="0"/>
-                      <a:ext cx="4114800" cy="5183819"/>
+                      <a:ext cx="4114800" cy="5621563"/>
                     </a:xfrm>
                     <a:prstGeom prst="rect"/>
                   </pic:spPr>
@@ -155,7 +155,7 @@
       <w:r>
         <w:drawing>
           <wp:inline xmlns:a="http://schemas.openxmlformats.org/drawingml/2006/main" xmlns:pic="http://schemas.openxmlformats.org/drawingml/2006/picture">
-            <wp:extent cx="4114800" cy="5284418"/>
+            <wp:extent cx="4114800" cy="5653216"/>
             <wp:docPr id="3" name="Picture 3"/>
             <wp:cNvGraphicFramePr>
               <a:graphicFrameLocks noChangeAspect="1"/>
@@ -176,7 +176,7 @@
                   <pic:spPr>
                     <a:xfrm>
                       <a:off x="0" y="0"/>
-                      <a:ext cx="4114800" cy="5284418"/>
+                      <a:ext cx="4114800" cy="5653216"/>
                     </a:xfrm>
                     <a:prstGeom prst="rect"/>
                   </pic:spPr>
@@ -205,7 +205,7 @@
         <w:pStyle w:val="ListBullet"/>
       </w:pPr>
       <w:r>
-        <w:t>Ingresos: 16284.87 €</w:t>
+        <w:t>Ingresos: 15088.839999999916 €</w:t>
       </w:r>
     </w:p>
     <w:p>
@@ -213,7 +213,7 @@
         <w:pStyle w:val="ListBullet"/>
       </w:pPr>
       <w:r>
-        <w:t>Ventas: 100 unidades</w:t>
+        <w:t>Ventas: 477 unidades</w:t>
       </w:r>
     </w:p>
     <w:p>
@@ -228,7 +228,7 @@
       <w:r>
         <w:drawing>
           <wp:inline xmlns:a="http://schemas.openxmlformats.org/drawingml/2006/main" xmlns:pic="http://schemas.openxmlformats.org/drawingml/2006/picture">
-            <wp:extent cx="4114800" cy="2468880"/>
+            <wp:extent cx="4114800" cy="4904878"/>
             <wp:docPr id="4" name="Picture 4"/>
             <wp:cNvGraphicFramePr>
               <a:graphicFrameLocks noChangeAspect="1"/>
@@ -237,7 +237,7 @@
               <a:graphicData uri="http://schemas.openxmlformats.org/drawingml/2006/picture">
                 <pic:pic>
                   <pic:nvPicPr>
-                    <pic:cNvPr id="0" name="ingresos.png"/>
+                    <pic:cNvPr id="0" name="envios amazon top ingresos mensual_barras.png"/>
                     <pic:cNvPicPr/>
                   </pic:nvPicPr>
                   <pic:blipFill>
@@ -249,7 +249,7 @@
                   <pic:spPr>
                     <a:xfrm>
                       <a:off x="0" y="0"/>
-                      <a:ext cx="4114800" cy="2468880"/>
+                      <a:ext cx="4114800" cy="4904878"/>
                     </a:xfrm>
                     <a:prstGeom prst="rect"/>
                   </pic:spPr>
@@ -267,7 +267,7 @@
       <w:r>
         <w:drawing>
           <wp:inline xmlns:a="http://schemas.openxmlformats.org/drawingml/2006/main" xmlns:pic="http://schemas.openxmlformats.org/drawingml/2006/picture">
-            <wp:extent cx="4114800" cy="1808570"/>
+            <wp:extent cx="4114800" cy="4999203"/>
             <wp:docPr id="5" name="Picture 5"/>
             <wp:cNvGraphicFramePr>
               <a:graphicFrameLocks noChangeAspect="1"/>
@@ -276,7 +276,7 @@
               <a:graphicData uri="http://schemas.openxmlformats.org/drawingml/2006/picture">
                 <pic:pic>
                   <pic:nvPicPr>
-                    <pic:cNvPr id="0" name="ventas.png"/>
+                    <pic:cNvPr id="0" name="envios amazon top vendidos mensual_barras.png"/>
                     <pic:cNvPicPr/>
                   </pic:nvPicPr>
                   <pic:blipFill>
@@ -288,7 +288,7 @@
                   <pic:spPr>
                     <a:xfrm>
                       <a:off x="0" y="0"/>
-                      <a:ext cx="4114800" cy="1808570"/>
+                      <a:ext cx="4114800" cy="4999203"/>
                     </a:xfrm>
                     <a:prstGeom prst="rect"/>
                   </pic:spPr>
@@ -309,7 +309,7 @@
         <w:pStyle w:val="Heading2"/>
       </w:pPr>
       <w:r>
-        <w:t>Objetivo sell in y sell out</w:t>
+        <w:t>Ticket Medio</w:t>
       </w:r>
     </w:p>
     <w:p>
@@ -317,15 +317,7 @@
         <w:pStyle w:val="ListBullet"/>
       </w:pPr>
       <w:r>
-        <w:t>Objetivo sell in: 405 €</w:t>
-      </w:r>
-    </w:p>
-    <w:p>
-      <w:pPr>
-        <w:pStyle w:val="ListBullet"/>
-      </w:pPr>
-      <w:r>
-        <w:t>Objetivo sell out: 110.25 €</w:t>
+        <w:t>Ticket medio de compra: 25.263142857142864 €</w:t>
       </w:r>
     </w:p>
     <w:p>
@@ -340,7 +332,7 @@
       <w:r>
         <w:drawing>
           <wp:inline xmlns:a="http://schemas.openxmlformats.org/drawingml/2006/main" xmlns:pic="http://schemas.openxmlformats.org/drawingml/2006/picture">
-            <wp:extent cx="4114800" cy="2468880"/>
+            <wp:extent cx="4114800" cy="5716854"/>
             <wp:docPr id="6" name="Picture 6"/>
             <wp:cNvGraphicFramePr>
               <a:graphicFrameLocks noChangeAspect="1"/>
@@ -349,11 +341,11 @@
               <a:graphicData uri="http://schemas.openxmlformats.org/drawingml/2006/picture">
                 <pic:pic>
                   <pic:nvPicPr>
-                    <pic:cNvPr id="0" name="ingresos.png"/>
+                    <pic:cNvPr id="0" name="Ticket medio por asin mayores_linea.png"/>
                     <pic:cNvPicPr/>
                   </pic:nvPicPr>
                   <pic:blipFill>
-                    <a:blip r:embed="rId12"/>
+                    <a:blip r:embed="rId14"/>
                     <a:stretch>
                       <a:fillRect/>
                     </a:stretch>
@@ -361,7 +353,7 @@
                   <pic:spPr>
                     <a:xfrm>
                       <a:off x="0" y="0"/>
-                      <a:ext cx="4114800" cy="2468880"/>
+                      <a:ext cx="4114800" cy="5716854"/>
                     </a:xfrm>
                     <a:prstGeom prst="rect"/>
                   </pic:spPr>
@@ -379,7 +371,7 @@
       <w:r>
         <w:drawing>
           <wp:inline xmlns:a="http://schemas.openxmlformats.org/drawingml/2006/main" xmlns:pic="http://schemas.openxmlformats.org/drawingml/2006/picture">
-            <wp:extent cx="4114800" cy="1808570"/>
+            <wp:extent cx="4114800" cy="5716854"/>
             <wp:docPr id="7" name="Picture 7"/>
             <wp:cNvGraphicFramePr>
               <a:graphicFrameLocks noChangeAspect="1"/>
@@ -388,11 +380,11 @@
               <a:graphicData uri="http://schemas.openxmlformats.org/drawingml/2006/picture">
                 <pic:pic>
                   <pic:nvPicPr>
-                    <pic:cNvPr id="0" name="ventas.png"/>
+                    <pic:cNvPr id="0" name="Ticket medio por asin menores_linea.png"/>
                     <pic:cNvPicPr/>
                   </pic:nvPicPr>
                   <pic:blipFill>
-                    <a:blip r:embed="rId13"/>
+                    <a:blip r:embed="rId15"/>
                     <a:stretch>
                       <a:fillRect/>
                     </a:stretch>
@@ -400,7 +392,166 @@
                   <pic:spPr>
                     <a:xfrm>
                       <a:off x="0" y="0"/>
-                      <a:ext cx="4114800" cy="1808570"/>
+                      <a:ext cx="4114800" cy="5716854"/>
+                    </a:xfrm>
+                    <a:prstGeom prst="rect"/>
+                  </pic:spPr>
+                </pic:pic>
+              </a:graphicData>
+            </a:graphic>
+          </wp:inline>
+        </w:drawing>
+      </w:r>
+    </w:p>
+    <w:p>
+      <w:pPr>
+        <w:jc w:val="center"/>
+      </w:pPr>
+      <w:r>
+        <w:drawing>
+          <wp:inline xmlns:a="http://schemas.openxmlformats.org/drawingml/2006/main" xmlns:pic="http://schemas.openxmlformats.org/drawingml/2006/picture">
+            <wp:extent cx="4114800" cy="3666606"/>
+            <wp:docPr id="8" name="Picture 8"/>
+            <wp:cNvGraphicFramePr>
+              <a:graphicFrameLocks noChangeAspect="1"/>
+            </wp:cNvGraphicFramePr>
+            <a:graphic>
+              <a:graphicData uri="http://schemas.openxmlformats.org/drawingml/2006/picture">
+                <pic:pic>
+                  <pic:nvPicPr>
+                    <pic:cNvPr id="0" name="Ticket medio por ciudad mayores_linea.png"/>
+                    <pic:cNvPicPr/>
+                  </pic:nvPicPr>
+                  <pic:blipFill>
+                    <a:blip r:embed="rId16"/>
+                    <a:stretch>
+                      <a:fillRect/>
+                    </a:stretch>
+                  </pic:blipFill>
+                  <pic:spPr>
+                    <a:xfrm>
+                      <a:off x="0" y="0"/>
+                      <a:ext cx="4114800" cy="3666606"/>
+                    </a:xfrm>
+                    <a:prstGeom prst="rect"/>
+                  </pic:spPr>
+                </pic:pic>
+              </a:graphicData>
+            </a:graphic>
+          </wp:inline>
+        </w:drawing>
+      </w:r>
+    </w:p>
+    <w:p>
+      <w:pPr>
+        <w:jc w:val="center"/>
+      </w:pPr>
+      <w:r>
+        <w:drawing>
+          <wp:inline xmlns:a="http://schemas.openxmlformats.org/drawingml/2006/main" xmlns:pic="http://schemas.openxmlformats.org/drawingml/2006/picture">
+            <wp:extent cx="4114800" cy="3666606"/>
+            <wp:docPr id="9" name="Picture 9"/>
+            <wp:cNvGraphicFramePr>
+              <a:graphicFrameLocks noChangeAspect="1"/>
+            </wp:cNvGraphicFramePr>
+            <a:graphic>
+              <a:graphicData uri="http://schemas.openxmlformats.org/drawingml/2006/picture">
+                <pic:pic>
+                  <pic:nvPicPr>
+                    <pic:cNvPr id="0" name="Ticket medio por ciudad menores_linea.png"/>
+                    <pic:cNvPicPr/>
+                  </pic:nvPicPr>
+                  <pic:blipFill>
+                    <a:blip r:embed="rId17"/>
+                    <a:stretch>
+                      <a:fillRect/>
+                    </a:stretch>
+                  </pic:blipFill>
+                  <pic:spPr>
+                    <a:xfrm>
+                      <a:off x="0" y="0"/>
+                      <a:ext cx="4114800" cy="3666606"/>
+                    </a:xfrm>
+                    <a:prstGeom prst="rect"/>
+                  </pic:spPr>
+                </pic:pic>
+              </a:graphicData>
+            </a:graphic>
+          </wp:inline>
+        </w:drawing>
+      </w:r>
+    </w:p>
+    <w:p>
+      <w:r>
+        <w:br w:type="page"/>
+      </w:r>
+    </w:p>
+    <w:p>
+      <w:pPr>
+        <w:pStyle w:val="Heading1"/>
+      </w:pPr>
+      <w:r>
+        <w:t>Inventario</w:t>
+      </w:r>
+    </w:p>
+    <w:p>
+      <w:pPr>
+        <w:pStyle w:val="Heading2"/>
+      </w:pPr>
+      <w:r>
+        <w:t>Unidades aptas en el inventario</w:t>
+      </w:r>
+    </w:p>
+    <w:p>
+      <w:pPr>
+        <w:pStyle w:val="ListBullet"/>
+      </w:pPr>
+      <w:r>
+        <w:t>Unidades totales en el inventario: 1314 unidades</w:t>
+      </w:r>
+    </w:p>
+    <w:p>
+      <w:pPr>
+        <w:pStyle w:val="ListBullet"/>
+      </w:pPr>
+      <w:r>
+        <w:t>Unidades aptas para la venta del inventario: 1306 unidades</w:t>
+      </w:r>
+    </w:p>
+    <w:p>
+      <w:r>
+        <w:t>Esto es un texto para editar</w:t>
+      </w:r>
+    </w:p>
+    <w:p>
+      <w:pPr>
+        <w:jc w:val="center"/>
+      </w:pPr>
+      <w:r>
+        <w:drawing>
+          <wp:inline xmlns:a="http://schemas.openxmlformats.org/drawingml/2006/main" xmlns:pic="http://schemas.openxmlformats.org/drawingml/2006/picture">
+            <wp:extent cx="4114800" cy="4623989"/>
+            <wp:docPr id="10" name="Picture 10"/>
+            <wp:cNvGraphicFramePr>
+              <a:graphicFrameLocks noChangeAspect="1"/>
+            </wp:cNvGraphicFramePr>
+            <a:graphic>
+              <a:graphicData uri="http://schemas.openxmlformats.org/drawingml/2006/picture">
+                <pic:pic>
+                  <pic:nvPicPr>
+                    <pic:cNvPr id="0" name="estado inventario_barras.png"/>
+                    <pic:cNvPicPr/>
+                  </pic:nvPicPr>
+                  <pic:blipFill>
+                    <a:blip r:embed="rId18"/>
+                    <a:stretch>
+                      <a:fillRect/>
+                    </a:stretch>
+                  </pic:blipFill>
+                  <pic:spPr>
+                    <a:xfrm>
+                      <a:off x="0" y="0"/>
+                      <a:ext cx="4114800" cy="4623989"/>
                     </a:xfrm>
                     <a:prstGeom prst="rect"/>
                   </pic:spPr>
@@ -429,7 +580,7 @@
         <w:pStyle w:val="ListBullet"/>
       </w:pPr>
       <w:r>
-        <w:t>Unidades en exceso del inventario: 10 unidades</w:t>
+        <w:t>Unidades en exceso del inventario: 89 unidades</w:t>
       </w:r>
     </w:p>
     <w:p>
@@ -437,7 +588,15 @@
         <w:pStyle w:val="ListBullet"/>
       </w:pPr>
       <w:r>
-        <w:t>Unidades a reabastecer del inventario: 20 unidades</w:t>
+        <w:t>Productos que tienen bajo stock: 100 unidades</w:t>
+      </w:r>
+    </w:p>
+    <w:p>
+      <w:pPr>
+        <w:pStyle w:val="ListBullet"/>
+      </w:pPr>
+      <w:r>
+        <w:t>Productos que no tienen stock: 2572 unidades</w:t>
       </w:r>
     </w:p>
     <w:p>
@@ -452,8 +611,8 @@
       <w:r>
         <w:drawing>
           <wp:inline xmlns:a="http://schemas.openxmlformats.org/drawingml/2006/main" xmlns:pic="http://schemas.openxmlformats.org/drawingml/2006/picture">
-            <wp:extent cx="4114800" cy="2468880"/>
-            <wp:docPr id="8" name="Picture 8"/>
+            <wp:extent cx="4114800" cy="4871059"/>
+            <wp:docPr id="11" name="Picture 11"/>
             <wp:cNvGraphicFramePr>
               <a:graphicFrameLocks noChangeAspect="1"/>
             </wp:cNvGraphicFramePr>
@@ -461,11 +620,11 @@
               <a:graphicData uri="http://schemas.openxmlformats.org/drawingml/2006/picture">
                 <pic:pic>
                   <pic:nvPicPr>
-                    <pic:cNvPr id="0" name="ingresos.png"/>
+                    <pic:cNvPr id="0" name="exceso inventario_barras.png"/>
                     <pic:cNvPicPr/>
                   </pic:nvPicPr>
                   <pic:blipFill>
-                    <a:blip r:embed="rId12"/>
+                    <a:blip r:embed="rId19"/>
                     <a:stretch>
                       <a:fillRect/>
                     </a:stretch>
@@ -473,7 +632,7 @@
                   <pic:spPr>
                     <a:xfrm>
                       <a:off x="0" y="0"/>
-                      <a:ext cx="4114800" cy="2468880"/>
+                      <a:ext cx="4114800" cy="4871059"/>
                     </a:xfrm>
                     <a:prstGeom prst="rect"/>
                   </pic:spPr>
@@ -491,8 +650,8 @@
       <w:r>
         <w:drawing>
           <wp:inline xmlns:a="http://schemas.openxmlformats.org/drawingml/2006/main" xmlns:pic="http://schemas.openxmlformats.org/drawingml/2006/picture">
-            <wp:extent cx="4114800" cy="1808570"/>
-            <wp:docPr id="9" name="Picture 9"/>
+            <wp:extent cx="4114800" cy="4305645"/>
+            <wp:docPr id="12" name="Picture 12"/>
             <wp:cNvGraphicFramePr>
               <a:graphicFrameLocks noChangeAspect="1"/>
             </wp:cNvGraphicFramePr>
@@ -500,11 +659,11 @@
               <a:graphicData uri="http://schemas.openxmlformats.org/drawingml/2006/picture">
                 <pic:pic>
                   <pic:nvPicPr>
-                    <pic:cNvPr id="0" name="ventas.png"/>
+                    <pic:cNvPr id="0" name="reabastecer inventario_barras.png"/>
                     <pic:cNvPicPr/>
                   </pic:nvPicPr>
                   <pic:blipFill>
-                    <a:blip r:embed="rId13"/>
+                    <a:blip r:embed="rId20"/>
                     <a:stretch>
                       <a:fillRect/>
                     </a:stretch>
@@ -512,7 +671,7 @@
                   <pic:spPr>
                     <a:xfrm>
                       <a:off x="0" y="0"/>
-                      <a:ext cx="4114800" cy="1808570"/>
+                      <a:ext cx="4114800" cy="4305645"/>
                     </a:xfrm>
                     <a:prstGeom prst="rect"/>
                   </pic:spPr>
@@ -573,7 +732,7 @@
         <w:drawing>
           <wp:inline xmlns:a="http://schemas.openxmlformats.org/drawingml/2006/main" xmlns:pic="http://schemas.openxmlformats.org/drawingml/2006/picture">
             <wp:extent cx="4114800" cy="2468880"/>
-            <wp:docPr id="10" name="Picture 10"/>
+            <wp:docPr id="13" name="Picture 13"/>
             <wp:cNvGraphicFramePr>
               <a:graphicFrameLocks noChangeAspect="1"/>
             </wp:cNvGraphicFramePr>
@@ -585,7 +744,7 @@
                     <pic:cNvPicPr/>
                   </pic:nvPicPr>
                   <pic:blipFill>
-                    <a:blip r:embed="rId12"/>
+                    <a:blip r:embed="rId21"/>
                     <a:stretch>
                       <a:fillRect/>
                     </a:stretch>
@@ -612,7 +771,7 @@
         <w:drawing>
           <wp:inline xmlns:a="http://schemas.openxmlformats.org/drawingml/2006/main" xmlns:pic="http://schemas.openxmlformats.org/drawingml/2006/picture">
             <wp:extent cx="4114800" cy="1808570"/>
-            <wp:docPr id="11" name="Picture 11"/>
+            <wp:docPr id="14" name="Picture 14"/>
             <wp:cNvGraphicFramePr>
               <a:graphicFrameLocks noChangeAspect="1"/>
             </wp:cNvGraphicFramePr>
@@ -624,7 +783,7 @@
                     <pic:cNvPicPr/>
                   </pic:nvPicPr>
                   <pic:blipFill>
-                    <a:blip r:embed="rId13"/>
+                    <a:blip r:embed="rId22"/>
                     <a:stretch>
                       <a:fillRect/>
                     </a:stretch>
@@ -661,7 +820,7 @@
         <w:pStyle w:val="ListBullet"/>
       </w:pPr>
       <w:r>
-        <w:t>Producto más vendido: Izas Sandalia Tena</w:t>
+        <w:t>Producto más vendido: IZAS Tena, Sandalo Sportivo Donna</w:t>
       </w:r>
     </w:p>
     <w:p>
@@ -669,7 +828,7 @@
         <w:pStyle w:val="ListBullet"/>
       </w:pPr>
       <w:r>
-        <w:t>Producto con más ingresos: Izas Sandalia Tena</w:t>
+        <w:t>Producto con más ingresos: IZAS Tena, Sandalo Sportivo Donna</w:t>
       </w:r>
     </w:p>
     <w:p>
@@ -684,8 +843,8 @@
       <w:r>
         <w:drawing>
           <wp:inline xmlns:a="http://schemas.openxmlformats.org/drawingml/2006/main" xmlns:pic="http://schemas.openxmlformats.org/drawingml/2006/picture">
-            <wp:extent cx="4114800" cy="529567"/>
-            <wp:docPr id="12" name="Picture 12"/>
+            <wp:extent cx="5943600" cy="2791584"/>
+            <wp:docPr id="15" name="Picture 15"/>
             <wp:cNvGraphicFramePr>
               <a:graphicFrameLocks noChangeAspect="1"/>
             </wp:cNvGraphicFramePr>
@@ -697,7 +856,7 @@
                     <pic:cNvPicPr/>
                   </pic:nvPicPr>
                   <pic:blipFill>
-                    <a:blip r:embed="rId14"/>
+                    <a:blip r:embed="rId23"/>
                     <a:stretch>
                       <a:fillRect/>
                     </a:stretch>
@@ -705,7 +864,7 @@
                   <pic:spPr>
                     <a:xfrm>
                       <a:off x="0" y="0"/>
-                      <a:ext cx="4114800" cy="529567"/>
+                      <a:ext cx="5943600" cy="2791584"/>
                     </a:xfrm>
                     <a:prstGeom prst="rect"/>
                   </pic:spPr>
@@ -723,8 +882,8 @@
       <w:r>
         <w:drawing>
           <wp:inline xmlns:a="http://schemas.openxmlformats.org/drawingml/2006/main" xmlns:pic="http://schemas.openxmlformats.org/drawingml/2006/picture">
-            <wp:extent cx="4114800" cy="477317"/>
-            <wp:docPr id="13" name="Picture 13"/>
+            <wp:extent cx="5943600" cy="3164046"/>
+            <wp:docPr id="16" name="Picture 16"/>
             <wp:cNvGraphicFramePr>
               <a:graphicFrameLocks noChangeAspect="1"/>
             </wp:cNvGraphicFramePr>
@@ -736,7 +895,7 @@
                     <pic:cNvPicPr/>
                   </pic:nvPicPr>
                   <pic:blipFill>
-                    <a:blip r:embed="rId15"/>
+                    <a:blip r:embed="rId24"/>
                     <a:stretch>
                       <a:fillRect/>
                     </a:stretch>
@@ -744,7 +903,119 @@
                   <pic:spPr>
                     <a:xfrm>
                       <a:off x="0" y="0"/>
-                      <a:ext cx="4114800" cy="477317"/>
+                      <a:ext cx="5943600" cy="3164046"/>
+                    </a:xfrm>
+                    <a:prstGeom prst="rect"/>
+                  </pic:spPr>
+                </pic:pic>
+              </a:graphicData>
+            </a:graphic>
+          </wp:inline>
+        </w:drawing>
+      </w:r>
+    </w:p>
+    <w:p>
+      <w:r>
+        <w:br w:type="page"/>
+      </w:r>
+    </w:p>
+    <w:p>
+      <w:pPr>
+        <w:pStyle w:val="Heading2"/>
+      </w:pPr>
+      <w:r>
+        <w:t>Top ventas mensuales</w:t>
+      </w:r>
+    </w:p>
+    <w:p>
+      <w:pPr>
+        <w:pStyle w:val="ListBullet"/>
+      </w:pPr>
+      <w:r>
+        <w:t>Producto más vendido: IZAS Wandern Sandale</w:t>
+      </w:r>
+    </w:p>
+    <w:p>
+      <w:pPr>
+        <w:pStyle w:val="ListBullet"/>
+      </w:pPr>
+      <w:r>
+        <w:t>Producto con más ingresos: IZAS Wandern Sandale</w:t>
+      </w:r>
+    </w:p>
+    <w:p>
+      <w:r>
+        <w:t>Esto es un texto para editar</w:t>
+      </w:r>
+    </w:p>
+    <w:p>
+      <w:pPr>
+        <w:jc w:val="center"/>
+      </w:pPr>
+      <w:r>
+        <w:drawing>
+          <wp:inline xmlns:a="http://schemas.openxmlformats.org/drawingml/2006/main" xmlns:pic="http://schemas.openxmlformats.org/drawingml/2006/picture">
+            <wp:extent cx="5943600" cy="3412387"/>
+            <wp:docPr id="17" name="Picture 17"/>
+            <wp:cNvGraphicFramePr>
+              <a:graphicFrameLocks noChangeAspect="1"/>
+            </wp:cNvGraphicFramePr>
+            <a:graphic>
+              <a:graphicData uri="http://schemas.openxmlformats.org/drawingml/2006/picture">
+                <pic:pic>
+                  <pic:nvPicPr>
+                    <pic:cNvPr id="0" name="envios amazon top ingresos mensual_quesitos.png"/>
+                    <pic:cNvPicPr/>
+                  </pic:nvPicPr>
+                  <pic:blipFill>
+                    <a:blip r:embed="rId25"/>
+                    <a:stretch>
+                      <a:fillRect/>
+                    </a:stretch>
+                  </pic:blipFill>
+                  <pic:spPr>
+                    <a:xfrm>
+                      <a:off x="0" y="0"/>
+                      <a:ext cx="5943600" cy="3412387"/>
+                    </a:xfrm>
+                    <a:prstGeom prst="rect"/>
+                  </pic:spPr>
+                </pic:pic>
+              </a:graphicData>
+            </a:graphic>
+          </wp:inline>
+        </w:drawing>
+      </w:r>
+    </w:p>
+    <w:p>
+      <w:pPr>
+        <w:jc w:val="center"/>
+      </w:pPr>
+      <w:r>
+        <w:drawing>
+          <wp:inline xmlns:a="http://schemas.openxmlformats.org/drawingml/2006/main" xmlns:pic="http://schemas.openxmlformats.org/drawingml/2006/picture">
+            <wp:extent cx="5943600" cy="3753353"/>
+            <wp:docPr id="18" name="Picture 18"/>
+            <wp:cNvGraphicFramePr>
+              <a:graphicFrameLocks noChangeAspect="1"/>
+            </wp:cNvGraphicFramePr>
+            <a:graphic>
+              <a:graphicData uri="http://schemas.openxmlformats.org/drawingml/2006/picture">
+                <pic:pic>
+                  <pic:nvPicPr>
+                    <pic:cNvPr id="0" name="envios amazon top vendidos mensual_quesitos.png"/>
+                    <pic:cNvPicPr/>
+                  </pic:nvPicPr>
+                  <pic:blipFill>
+                    <a:blip r:embed="rId26"/>
+                    <a:stretch>
+                      <a:fillRect/>
+                    </a:stretch>
+                  </pic:blipFill>
+                  <pic:spPr>
+                    <a:xfrm>
+                      <a:off x="0" y="0"/>
+                      <a:ext cx="5943600" cy="3753353"/>
                     </a:xfrm>
                     <a:prstGeom prst="rect"/>
                   </pic:spPr>
@@ -821,7 +1092,7 @@
         <w:drawing>
           <wp:inline xmlns:a="http://schemas.openxmlformats.org/drawingml/2006/main" xmlns:pic="http://schemas.openxmlformats.org/drawingml/2006/picture">
             <wp:extent cx="4114800" cy="2468880"/>
-            <wp:docPr id="14" name="Picture 14"/>
+            <wp:docPr id="19" name="Picture 19"/>
             <wp:cNvGraphicFramePr>
               <a:graphicFrameLocks noChangeAspect="1"/>
             </wp:cNvGraphicFramePr>
@@ -833,7 +1104,7 @@
                     <pic:cNvPicPr/>
                   </pic:nvPicPr>
                   <pic:blipFill>
-                    <a:blip r:embed="rId12"/>
+                    <a:blip r:embed="rId21"/>
                     <a:stretch>
                       <a:fillRect/>
                     </a:stretch>
@@ -860,7 +1131,7 @@
         <w:drawing>
           <wp:inline xmlns:a="http://schemas.openxmlformats.org/drawingml/2006/main" xmlns:pic="http://schemas.openxmlformats.org/drawingml/2006/picture">
             <wp:extent cx="4114800" cy="1808570"/>
-            <wp:docPr id="15" name="Picture 15"/>
+            <wp:docPr id="20" name="Picture 20"/>
             <wp:cNvGraphicFramePr>
               <a:graphicFrameLocks noChangeAspect="1"/>
             </wp:cNvGraphicFramePr>
@@ -872,7 +1143,7 @@
                     <pic:cNvPicPr/>
                   </pic:nvPicPr>
                   <pic:blipFill>
-                    <a:blip r:embed="rId13"/>
+                    <a:blip r:embed="rId22"/>
                     <a:stretch>
                       <a:fillRect/>
                     </a:stretch>
@@ -949,7 +1220,7 @@
         <w:drawing>
           <wp:inline xmlns:a="http://schemas.openxmlformats.org/drawingml/2006/main" xmlns:pic="http://schemas.openxmlformats.org/drawingml/2006/picture">
             <wp:extent cx="4114800" cy="2468880"/>
-            <wp:docPr id="16" name="Picture 16"/>
+            <wp:docPr id="21" name="Picture 21"/>
             <wp:cNvGraphicFramePr>
               <a:graphicFrameLocks noChangeAspect="1"/>
             </wp:cNvGraphicFramePr>
@@ -961,7 +1232,7 @@
                     <pic:cNvPicPr/>
                   </pic:nvPicPr>
                   <pic:blipFill>
-                    <a:blip r:embed="rId12"/>
+                    <a:blip r:embed="rId21"/>
                     <a:stretch>
                       <a:fillRect/>
                     </a:stretch>
@@ -988,7 +1259,7 @@
         <w:drawing>
           <wp:inline xmlns:a="http://schemas.openxmlformats.org/drawingml/2006/main" xmlns:pic="http://schemas.openxmlformats.org/drawingml/2006/picture">
             <wp:extent cx="4114800" cy="1808570"/>
-            <wp:docPr id="17" name="Picture 17"/>
+            <wp:docPr id="22" name="Picture 22"/>
             <wp:cNvGraphicFramePr>
               <a:graphicFrameLocks noChangeAspect="1"/>
             </wp:cNvGraphicFramePr>
@@ -1000,7 +1271,7 @@
                     <pic:cNvPicPr/>
                   </pic:nvPicPr>
                   <pic:blipFill>
-                    <a:blip r:embed="rId13"/>
+                    <a:blip r:embed="rId22"/>
                     <a:stretch>
                       <a:fillRect/>
                     </a:stretch>
@@ -1061,7 +1332,7 @@
         <w:drawing>
           <wp:inline xmlns:a="http://schemas.openxmlformats.org/drawingml/2006/main" xmlns:pic="http://schemas.openxmlformats.org/drawingml/2006/picture">
             <wp:extent cx="4114800" cy="2468880"/>
-            <wp:docPr id="18" name="Picture 18"/>
+            <wp:docPr id="23" name="Picture 23"/>
             <wp:cNvGraphicFramePr>
               <a:graphicFrameLocks noChangeAspect="1"/>
             </wp:cNvGraphicFramePr>
@@ -1073,7 +1344,7 @@
                     <pic:cNvPicPr/>
                   </pic:nvPicPr>
                   <pic:blipFill>
-                    <a:blip r:embed="rId12"/>
+                    <a:blip r:embed="rId21"/>
                     <a:stretch>
                       <a:fillRect/>
                     </a:stretch>
@@ -1100,7 +1371,7 @@
         <w:drawing>
           <wp:inline xmlns:a="http://schemas.openxmlformats.org/drawingml/2006/main" xmlns:pic="http://schemas.openxmlformats.org/drawingml/2006/picture">
             <wp:extent cx="4114800" cy="1808570"/>
-            <wp:docPr id="19" name="Picture 19"/>
+            <wp:docPr id="24" name="Picture 24"/>
             <wp:cNvGraphicFramePr>
               <a:graphicFrameLocks noChangeAspect="1"/>
             </wp:cNvGraphicFramePr>
@@ -1112,7 +1383,7 @@
                     <pic:cNvPicPr/>
                   </pic:nvPicPr>
                   <pic:blipFill>
-                    <a:blip r:embed="rId13"/>
+                    <a:blip r:embed="rId22"/>
                     <a:stretch>
                       <a:fillRect/>
                     </a:stretch>
@@ -1173,7 +1444,7 @@
         <w:drawing>
           <wp:inline xmlns:a="http://schemas.openxmlformats.org/drawingml/2006/main" xmlns:pic="http://schemas.openxmlformats.org/drawingml/2006/picture">
             <wp:extent cx="4114800" cy="2468880"/>
-            <wp:docPr id="20" name="Picture 20"/>
+            <wp:docPr id="25" name="Picture 25"/>
             <wp:cNvGraphicFramePr>
               <a:graphicFrameLocks noChangeAspect="1"/>
             </wp:cNvGraphicFramePr>
@@ -1185,7 +1456,7 @@
                     <pic:cNvPicPr/>
                   </pic:nvPicPr>
                   <pic:blipFill>
-                    <a:blip r:embed="rId12"/>
+                    <a:blip r:embed="rId21"/>
                     <a:stretch>
                       <a:fillRect/>
                     </a:stretch>
@@ -1212,7 +1483,7 @@
         <w:drawing>
           <wp:inline xmlns:a="http://schemas.openxmlformats.org/drawingml/2006/main" xmlns:pic="http://schemas.openxmlformats.org/drawingml/2006/picture">
             <wp:extent cx="4114800" cy="1808570"/>
-            <wp:docPr id="21" name="Picture 21"/>
+            <wp:docPr id="26" name="Picture 26"/>
             <wp:cNvGraphicFramePr>
               <a:graphicFrameLocks noChangeAspect="1"/>
             </wp:cNvGraphicFramePr>
@@ -1224,7 +1495,7 @@
                     <pic:cNvPicPr/>
                   </pic:nvPicPr>
                   <pic:blipFill>
-                    <a:blip r:embed="rId13"/>
+                    <a:blip r:embed="rId22"/>
                     <a:stretch>
                       <a:fillRect/>
                     </a:stretch>
@@ -1285,7 +1556,7 @@
         <w:drawing>
           <wp:inline xmlns:a="http://schemas.openxmlformats.org/drawingml/2006/main" xmlns:pic="http://schemas.openxmlformats.org/drawingml/2006/picture">
             <wp:extent cx="4114800" cy="2468880"/>
-            <wp:docPr id="22" name="Picture 22"/>
+            <wp:docPr id="27" name="Picture 27"/>
             <wp:cNvGraphicFramePr>
               <a:graphicFrameLocks noChangeAspect="1"/>
             </wp:cNvGraphicFramePr>
@@ -1297,7 +1568,7 @@
                     <pic:cNvPicPr/>
                   </pic:nvPicPr>
                   <pic:blipFill>
-                    <a:blip r:embed="rId12"/>
+                    <a:blip r:embed="rId21"/>
                     <a:stretch>
                       <a:fillRect/>
                     </a:stretch>
@@ -1324,7 +1595,7 @@
         <w:drawing>
           <wp:inline xmlns:a="http://schemas.openxmlformats.org/drawingml/2006/main" xmlns:pic="http://schemas.openxmlformats.org/drawingml/2006/picture">
             <wp:extent cx="4114800" cy="1808570"/>
-            <wp:docPr id="23" name="Picture 23"/>
+            <wp:docPr id="28" name="Picture 28"/>
             <wp:cNvGraphicFramePr>
               <a:graphicFrameLocks noChangeAspect="1"/>
             </wp:cNvGraphicFramePr>
@@ -1336,7 +1607,7 @@
                     <pic:cNvPicPr/>
                   </pic:nvPicPr>
                   <pic:blipFill>
-                    <a:blip r:embed="rId13"/>
+                    <a:blip r:embed="rId22"/>
                     <a:stretch>
                       <a:fillRect/>
                     </a:stretch>
@@ -1373,7 +1644,7 @@
         <w:pStyle w:val="ListBullet"/>
       </w:pPr>
       <w:r>
-        <w:t>Pedidos totales: 1000</w:t>
+        <w:t>Pedidos totales: 102</w:t>
       </w:r>
     </w:p>
     <w:p>
@@ -1381,7 +1652,7 @@
         <w:pStyle w:val="ListBullet"/>
       </w:pPr>
       <w:r>
-        <w:t>Pedidos aceptados: 950</w:t>
+        <w:t>Pedidos pendientes: 15</w:t>
       </w:r>
     </w:p>
     <w:p>
@@ -1389,7 +1660,23 @@
         <w:pStyle w:val="ListBullet"/>
       </w:pPr>
       <w:r>
-        <w:t>Pedidos entregados: 50</w:t>
+        <w:t>Pedidos enviando: 8</w:t>
+      </w:r>
+    </w:p>
+    <w:p>
+      <w:pPr>
+        <w:pStyle w:val="ListBullet"/>
+      </w:pPr>
+      <w:r>
+        <w:t>Pedidos enviados: 73</w:t>
+      </w:r>
+    </w:p>
+    <w:p>
+      <w:pPr>
+        <w:pStyle w:val="ListBullet"/>
+      </w:pPr>
+      <w:r>
+        <w:t>Pedidos cancelados: 6</w:t>
       </w:r>
     </w:p>
     <w:p>
@@ -1404,8 +1691,8 @@
       <w:r>
         <w:drawing>
           <wp:inline xmlns:a="http://schemas.openxmlformats.org/drawingml/2006/main" xmlns:pic="http://schemas.openxmlformats.org/drawingml/2006/picture">
-            <wp:extent cx="4114800" cy="2468880"/>
-            <wp:docPr id="24" name="Picture 24"/>
+            <wp:extent cx="4114800" cy="4033117"/>
+            <wp:docPr id="29" name="Picture 29"/>
             <wp:cNvGraphicFramePr>
               <a:graphicFrameLocks noChangeAspect="1"/>
             </wp:cNvGraphicFramePr>
@@ -1413,11 +1700,11 @@
               <a:graphicData uri="http://schemas.openxmlformats.org/drawingml/2006/picture">
                 <pic:pic>
                   <pic:nvPicPr>
-                    <pic:cNvPr id="0" name="ingresos.png"/>
+                    <pic:cNvPr id="0" name="informacion pedidos_quesitos.png"/>
                     <pic:cNvPicPr/>
                   </pic:nvPicPr>
                   <pic:blipFill>
-                    <a:blip r:embed="rId12"/>
+                    <a:blip r:embed="rId27"/>
                     <a:stretch>
                       <a:fillRect/>
                     </a:stretch>
@@ -1425,46 +1712,7 @@
                   <pic:spPr>
                     <a:xfrm>
                       <a:off x="0" y="0"/>
-                      <a:ext cx="4114800" cy="2468880"/>
-                    </a:xfrm>
-                    <a:prstGeom prst="rect"/>
-                  </pic:spPr>
-                </pic:pic>
-              </a:graphicData>
-            </a:graphic>
-          </wp:inline>
-        </w:drawing>
-      </w:r>
-    </w:p>
-    <w:p>
-      <w:pPr>
-        <w:jc w:val="center"/>
-      </w:pPr>
-      <w:r>
-        <w:drawing>
-          <wp:inline xmlns:a="http://schemas.openxmlformats.org/drawingml/2006/main" xmlns:pic="http://schemas.openxmlformats.org/drawingml/2006/picture">
-            <wp:extent cx="4114800" cy="1808570"/>
-            <wp:docPr id="25" name="Picture 25"/>
-            <wp:cNvGraphicFramePr>
-              <a:graphicFrameLocks noChangeAspect="1"/>
-            </wp:cNvGraphicFramePr>
-            <a:graphic>
-              <a:graphicData uri="http://schemas.openxmlformats.org/drawingml/2006/picture">
-                <pic:pic>
-                  <pic:nvPicPr>
-                    <pic:cNvPr id="0" name="ventas.png"/>
-                    <pic:cNvPicPr/>
-                  </pic:nvPicPr>
-                  <pic:blipFill>
-                    <a:blip r:embed="rId13"/>
-                    <a:stretch>
-                      <a:fillRect/>
-                    </a:stretch>
-                  </pic:blipFill>
-                  <pic:spPr>
-                    <a:xfrm>
-                      <a:off x="0" y="0"/>
-                      <a:ext cx="4114800" cy="1808570"/>
+                      <a:ext cx="4114800" cy="4033117"/>
                     </a:xfrm>
                     <a:prstGeom prst="rect"/>
                   </pic:spPr>

</xml_diff>